<commit_message>
add Read_JSON.go, finish goroutine, load in 2.1 sec
</commit_message>
<xml_diff>
--- a/report/模擬巨量即時資料的GIS處理後端Server.docx
+++ b/report/模擬巨量即時資料的GIS處理後端Server.docx
@@ -287,7 +287,7 @@
                     <pic:cNvPicPr/>
                   </pic:nvPicPr>
                   <pic:blipFill>
-                    <a:blip r:embed="rId5" cstate="print">
+                    <a:blip r:embed="rId7" cstate="print">
                       <a:extLst>
                         <a:ext uri="{28A0092B-C50C-407E-A947-70E740481C1C}">
                           <a14:useLocalDpi xmlns:a14="http://schemas.microsoft.com/office/drawing/2010/main" val="0"/>
@@ -999,7 +999,19 @@
               <w:rPr>
                 <w:rFonts w:ascii="微軟正黑體" w:eastAsia="微軟正黑體" w:hAnsi="微軟正黑體" w:cs="Times New Roman" w:hint="eastAsia"/>
               </w:rPr>
-              <w:t>產生大量不同時間的假資料</w:t>
+              <w:t>產</w:t>
+            </w:r>
+            <w:r>
+              <w:rPr>
+                <w:rFonts w:ascii="微軟正黑體" w:eastAsia="微軟正黑體" w:hAnsi="微軟正黑體" w:cs="Times New Roman" w:hint="eastAsia"/>
+              </w:rPr>
+              <w:t>生大量不同時間的假</w:t>
+            </w:r>
+            <w:r>
+              <w:rPr>
+                <w:rFonts w:ascii="微軟正黑體" w:eastAsia="微軟正黑體" w:hAnsi="微軟正黑體" w:cs="Times New Roman" w:hint="eastAsia"/>
+              </w:rPr>
+              <w:t>資料</w:t>
             </w:r>
           </w:p>
         </w:tc>
@@ -1094,7 +1106,15 @@
               <w:rPr>
                 <w:rFonts w:ascii="微軟正黑體" w:eastAsia="微軟正黑體" w:hAnsi="微軟正黑體" w:cs="Times New Roman"/>
               </w:rPr>
-              <w:t>IS Index</w:t>
+              <w:t>IS I</w:t>
+            </w:r>
+            <w:bookmarkStart w:id="0" w:name="_GoBack"/>
+            <w:bookmarkEnd w:id="0"/>
+            <w:r>
+              <w:rPr>
+                <w:rFonts w:ascii="微軟正黑體" w:eastAsia="微軟正黑體" w:hAnsi="微軟正黑體" w:cs="Times New Roman"/>
+              </w:rPr>
+              <w:t>ndex</w:t>
             </w:r>
           </w:p>
         </w:tc>
@@ -1683,8 +1703,6 @@
                 <w:rFonts w:ascii="微軟正黑體" w:eastAsia="微軟正黑體" w:hAnsi="微軟正黑體" w:cs="Times New Roman"/>
               </w:rPr>
             </w:pPr>
-            <w:bookmarkStart w:id="0" w:name="_GoBack"/>
-            <w:bookmarkEnd w:id="0"/>
             <w:r>
               <w:rPr>
                 <w:rFonts w:ascii="微軟正黑體" w:eastAsia="微軟正黑體" w:hAnsi="微軟正黑體" w:cs="Times New Roman" w:hint="eastAsia"/>
@@ -2334,6 +2352,44 @@
     </w:sectPr>
   </w:body>
 </w:document>
+</file>
+
+<file path=word/endnotes.xml><?xml version="1.0" encoding="utf-8"?>
+<w:endnotes xmlns:wpc="http://schemas.microsoft.com/office/word/2010/wordprocessingCanvas" xmlns:cx="http://schemas.microsoft.com/office/drawing/2014/chartex" xmlns:cx1="http://schemas.microsoft.com/office/drawing/2015/9/8/chartex" xmlns:cx2="http://schemas.microsoft.com/office/drawing/2015/10/21/chartex" xmlns:cx3="http://schemas.microsoft.com/office/drawing/2016/5/9/chartex" xmlns:cx4="http://schemas.microsoft.com/office/drawing/2016/5/10/chartex" xmlns:cx5="http://schemas.microsoft.com/office/drawing/2016/5/11/chartex" xmlns:cx6="http://schemas.microsoft.com/office/drawing/2016/5/12/chartex" xmlns:cx7="http://schemas.microsoft.com/office/drawing/2016/5/13/chartex" xmlns:cx8="http://schemas.microsoft.com/office/drawing/2016/5/14/chartex" xmlns:mc="http://schemas.openxmlformats.org/markup-compatibility/2006" xmlns:aink="http://schemas.microsoft.com/office/drawing/2016/ink" xmlns:am3d="http://schemas.microsoft.com/office/drawing/2017/model3d" xmlns:o="urn:schemas-microsoft-com:office:office" xmlns:r="http://schemas.openxmlformats.org/officeDocument/2006/relationships" xmlns:m="http://schemas.openxmlformats.org/officeDocument/2006/math" xmlns:v="urn:schemas-microsoft-com:vml" xmlns:wp14="http://schemas.microsoft.com/office/word/2010/wordprocessingDrawing" xmlns:wp="http://schemas.openxmlformats.org/drawingml/2006/wordprocessingDrawing" xmlns:w10="urn:schemas-microsoft-com:office:word" xmlns:w="http://schemas.openxmlformats.org/wordprocessingml/2006/main" xmlns:w14="http://schemas.microsoft.com/office/word/2010/wordml" xmlns:w15="http://schemas.microsoft.com/office/word/2012/wordml" xmlns:w16cid="http://schemas.microsoft.com/office/word/2016/wordml/cid" xmlns:w16se="http://schemas.microsoft.com/office/word/2015/wordml/symex" xmlns:wpg="http://schemas.microsoft.com/office/word/2010/wordprocessingGroup" xmlns:wpi="http://schemas.microsoft.com/office/word/2010/wordprocessingInk" xmlns:wne="http://schemas.microsoft.com/office/word/2006/wordml" xmlns:wps="http://schemas.microsoft.com/office/word/2010/wordprocessingShape" mc:Ignorable="w14 w15 w16se w16cid wp14">
+  <w:endnote w:type="separator" w:id="-1">
+    <w:p>
+      <w:r>
+        <w:separator/>
+      </w:r>
+    </w:p>
+  </w:endnote>
+  <w:endnote w:type="continuationSeparator" w:id="0">
+    <w:p>
+      <w:r>
+        <w:continuationSeparator/>
+      </w:r>
+    </w:p>
+  </w:endnote>
+</w:endnotes>
+</file>
+
+<file path=word/footnotes.xml><?xml version="1.0" encoding="utf-8"?>
+<w:footnotes xmlns:wpc="http://schemas.microsoft.com/office/word/2010/wordprocessingCanvas" xmlns:cx="http://schemas.microsoft.com/office/drawing/2014/chartex" xmlns:cx1="http://schemas.microsoft.com/office/drawing/2015/9/8/chartex" xmlns:cx2="http://schemas.microsoft.com/office/drawing/2015/10/21/chartex" xmlns:cx3="http://schemas.microsoft.com/office/drawing/2016/5/9/chartex" xmlns:cx4="http://schemas.microsoft.com/office/drawing/2016/5/10/chartex" xmlns:cx5="http://schemas.microsoft.com/office/drawing/2016/5/11/chartex" xmlns:cx6="http://schemas.microsoft.com/office/drawing/2016/5/12/chartex" xmlns:cx7="http://schemas.microsoft.com/office/drawing/2016/5/13/chartex" xmlns:cx8="http://schemas.microsoft.com/office/drawing/2016/5/14/chartex" xmlns:mc="http://schemas.openxmlformats.org/markup-compatibility/2006" xmlns:aink="http://schemas.microsoft.com/office/drawing/2016/ink" xmlns:am3d="http://schemas.microsoft.com/office/drawing/2017/model3d" xmlns:o="urn:schemas-microsoft-com:office:office" xmlns:r="http://schemas.openxmlformats.org/officeDocument/2006/relationships" xmlns:m="http://schemas.openxmlformats.org/officeDocument/2006/math" xmlns:v="urn:schemas-microsoft-com:vml" xmlns:wp14="http://schemas.microsoft.com/office/word/2010/wordprocessingDrawing" xmlns:wp="http://schemas.openxmlformats.org/drawingml/2006/wordprocessingDrawing" xmlns:w10="urn:schemas-microsoft-com:office:word" xmlns:w="http://schemas.openxmlformats.org/wordprocessingml/2006/main" xmlns:w14="http://schemas.microsoft.com/office/word/2010/wordml" xmlns:w15="http://schemas.microsoft.com/office/word/2012/wordml" xmlns:w16cid="http://schemas.microsoft.com/office/word/2016/wordml/cid" xmlns:w16se="http://schemas.microsoft.com/office/word/2015/wordml/symex" xmlns:wpg="http://schemas.microsoft.com/office/word/2010/wordprocessingGroup" xmlns:wpi="http://schemas.microsoft.com/office/word/2010/wordprocessingInk" xmlns:wne="http://schemas.microsoft.com/office/word/2006/wordml" xmlns:wps="http://schemas.microsoft.com/office/word/2010/wordprocessingShape" mc:Ignorable="w14 w15 w16se w16cid wp14">
+  <w:footnote w:type="separator" w:id="-1">
+    <w:p>
+      <w:r>
+        <w:separator/>
+      </w:r>
+    </w:p>
+  </w:footnote>
+  <w:footnote w:type="continuationSeparator" w:id="0">
+    <w:p>
+      <w:r>
+        <w:continuationSeparator/>
+      </w:r>
+    </w:p>
+  </w:footnote>
+</w:footnotes>
 </file>
 
 <file path=word/numbering.xml><?xml version="1.0" encoding="utf-8"?>
@@ -2973,6 +3029,66 @@
       </w:tblBorders>
     </w:tblPr>
   </w:style>
+  <w:style w:type="paragraph" w:styleId="a5">
+    <w:name w:val="header"/>
+    <w:basedOn w:val="a"/>
+    <w:link w:val="a6"/>
+    <w:uiPriority w:val="99"/>
+    <w:unhideWhenUsed/>
+    <w:rsid w:val="00EC7F35"/>
+    <w:pPr>
+      <w:tabs>
+        <w:tab w:val="center" w:pos="4153"/>
+        <w:tab w:val="right" w:pos="8306"/>
+      </w:tabs>
+      <w:snapToGrid w:val="0"/>
+    </w:pPr>
+    <w:rPr>
+      <w:sz w:val="20"/>
+      <w:szCs w:val="20"/>
+    </w:rPr>
+  </w:style>
+  <w:style w:type="character" w:customStyle="1" w:styleId="a6">
+    <w:name w:val="頁首 字元"/>
+    <w:basedOn w:val="a0"/>
+    <w:link w:val="a5"/>
+    <w:uiPriority w:val="99"/>
+    <w:rsid w:val="00EC7F35"/>
+    <w:rPr>
+      <w:sz w:val="20"/>
+      <w:szCs w:val="20"/>
+    </w:rPr>
+  </w:style>
+  <w:style w:type="paragraph" w:styleId="a7">
+    <w:name w:val="footer"/>
+    <w:basedOn w:val="a"/>
+    <w:link w:val="a8"/>
+    <w:uiPriority w:val="99"/>
+    <w:unhideWhenUsed/>
+    <w:rsid w:val="00EC7F35"/>
+    <w:pPr>
+      <w:tabs>
+        <w:tab w:val="center" w:pos="4153"/>
+        <w:tab w:val="right" w:pos="8306"/>
+      </w:tabs>
+      <w:snapToGrid w:val="0"/>
+    </w:pPr>
+    <w:rPr>
+      <w:sz w:val="20"/>
+      <w:szCs w:val="20"/>
+    </w:rPr>
+  </w:style>
+  <w:style w:type="character" w:customStyle="1" w:styleId="a8">
+    <w:name w:val="頁尾 字元"/>
+    <w:basedOn w:val="a0"/>
+    <w:link w:val="a7"/>
+    <w:uiPriority w:val="99"/>
+    <w:rsid w:val="00EC7F35"/>
+    <w:rPr>
+      <w:sz w:val="20"/>
+      <w:szCs w:val="20"/>
+    </w:rPr>
+  </w:style>
 </w:styles>
 </file>
 

</xml_diff>

<commit_message>
modify word report, not big changes
</commit_message>
<xml_diff>
--- a/report/模擬巨量即時資料的GIS處理後端Server.docx
+++ b/report/模擬巨量即時資料的GIS處理後端Server.docx
@@ -678,14 +678,14 @@
         <w:rPr>
           <w:rFonts w:ascii="微軟正黑體" w:eastAsia="微軟正黑體" w:hAnsi="微軟正黑體" w:cs="Times New Roman" w:hint="eastAsia"/>
         </w:rPr>
-        <w:t>網格大</w:t>
+        <w:t>網格大小</w:t>
       </w:r>
       <w:proofErr w:type="gramEnd"/>
       <w:r>
         <w:rPr>
           <w:rFonts w:ascii="微軟正黑體" w:eastAsia="微軟正黑體" w:hAnsi="微軟正黑體" w:cs="Times New Roman" w:hint="eastAsia"/>
         </w:rPr>
-        <w:t>小暫定為</w:t>
+        <w:t>暫定為</w:t>
       </w:r>
       <w:r>
         <w:rPr>
@@ -1106,15 +1106,7 @@
               <w:rPr>
                 <w:rFonts w:ascii="微軟正黑體" w:eastAsia="微軟正黑體" w:hAnsi="微軟正黑體" w:cs="Times New Roman"/>
               </w:rPr>
-              <w:t>IS I</w:t>
-            </w:r>
-            <w:bookmarkStart w:id="0" w:name="_GoBack"/>
-            <w:bookmarkEnd w:id="0"/>
-            <w:r>
-              <w:rPr>
-                <w:rFonts w:ascii="微軟正黑體" w:eastAsia="微軟正黑體" w:hAnsi="微軟正黑體" w:cs="Times New Roman"/>
-              </w:rPr>
-              <w:t>ndex</w:t>
+              <w:t>IS Index</w:t>
             </w:r>
           </w:p>
         </w:tc>
@@ -1751,7 +1743,13 @@
               <w:rPr>
                 <w:rFonts w:ascii="微軟正黑體" w:eastAsia="微軟正黑體" w:hAnsi="微軟正黑體" w:cs="Times New Roman" w:hint="eastAsia"/>
               </w:rPr>
-              <w:t>N天</w:t>
+              <w:t>1</w:t>
+            </w:r>
+            <w:r>
+              <w:rPr>
+                <w:rFonts w:ascii="微軟正黑體" w:eastAsia="微軟正黑體" w:hAnsi="微軟正黑體" w:cs="Times New Roman" w:hint="eastAsia"/>
+              </w:rPr>
+              <w:t>天</w:t>
             </w:r>
           </w:p>
         </w:tc>
@@ -1865,7 +1863,13 @@
               <w:rPr>
                 <w:rFonts w:ascii="微軟正黑體" w:eastAsia="微軟正黑體" w:hAnsi="微軟正黑體" w:cs="Times New Roman" w:hint="eastAsia"/>
               </w:rPr>
-              <w:t>N天</w:t>
+              <w:t>2</w:t>
+            </w:r>
+            <w:r>
+              <w:rPr>
+                <w:rFonts w:ascii="微軟正黑體" w:eastAsia="微軟正黑體" w:hAnsi="微軟正黑體" w:cs="Times New Roman" w:hint="eastAsia"/>
+              </w:rPr>
+              <w:t>天</w:t>
             </w:r>
           </w:p>
         </w:tc>
@@ -1892,7 +1896,7 @@
               <w:rPr>
                 <w:rFonts w:ascii="微軟正黑體" w:eastAsia="微軟正黑體" w:hAnsi="微軟正黑體" w:cs="Times New Roman"/>
               </w:rPr>
-              <w:t>x</w:t>
+              <w:t>6</w:t>
             </w:r>
             <w:r>
               <w:rPr>
@@ -1916,8 +1920,10 @@
               <w:rPr>
                 <w:rFonts w:ascii="微軟正黑體" w:eastAsia="微軟正黑體" w:hAnsi="微軟正黑體" w:cs="Times New Roman"/>
               </w:rPr>
-              <w:t>x</w:t>
-            </w:r>
+              <w:t>7</w:t>
+            </w:r>
+            <w:bookmarkStart w:id="0" w:name="_GoBack"/>
+            <w:bookmarkEnd w:id="0"/>
           </w:p>
         </w:tc>
       </w:tr>

</xml_diff>

<commit_message>
finish import module and calculate GIS index in test directory,see readme
</commit_message>
<xml_diff>
--- a/report/模擬巨量即時資料的GIS處理後端Server.docx
+++ b/report/模擬巨量即時資料的GIS處理後端Server.docx
@@ -678,14 +678,14 @@
         <w:rPr>
           <w:rFonts w:ascii="微軟正黑體" w:eastAsia="微軟正黑體" w:hAnsi="微軟正黑體" w:cs="Times New Roman" w:hint="eastAsia"/>
         </w:rPr>
-        <w:t>網格大小</w:t>
+        <w:t>網格大</w:t>
       </w:r>
       <w:proofErr w:type="gramEnd"/>
       <w:r>
         <w:rPr>
           <w:rFonts w:ascii="微軟正黑體" w:eastAsia="微軟正黑體" w:hAnsi="微軟正黑體" w:cs="Times New Roman" w:hint="eastAsia"/>
         </w:rPr>
-        <w:t>暫定為</w:t>
+        <w:t>小暫定為</w:t>
       </w:r>
       <w:r>
         <w:rPr>
@@ -1918,9 +1918,9 @@
             </w:r>
             <w:r>
               <w:rPr>
-                <w:rFonts w:ascii="微軟正黑體" w:eastAsia="微軟正黑體" w:hAnsi="微軟正黑體" w:cs="Times New Roman"/>
-              </w:rPr>
-              <w:t>7</w:t>
+                <w:rFonts w:ascii="微軟正黑體" w:eastAsia="微軟正黑體" w:hAnsi="微軟正黑體" w:cs="Times New Roman" w:hint="eastAsia"/>
+              </w:rPr>
+              <w:t>8</w:t>
             </w:r>
             <w:bookmarkStart w:id="0" w:name="_GoBack"/>
             <w:bookmarkEnd w:id="0"/>

</xml_diff>

<commit_message>
add DB dir, one demo to save Grid to redis ,and the cache last for 5 sec
</commit_message>
<xml_diff>
--- a/report/模擬巨量即時資料的GIS處理後端Server.docx
+++ b/report/模擬巨量即時資料的GIS處理後端Server.docx
@@ -651,47 +651,27 @@
         <w:rPr>
           <w:rFonts w:ascii="微軟正黑體" w:eastAsia="微軟正黑體" w:hAnsi="微軟正黑體" w:cs="Times New Roman" w:hint="eastAsia"/>
         </w:rPr>
-        <w:t xml:space="preserve">計算: </w:t>
-      </w:r>
-      <w:proofErr w:type="gramStart"/>
-      <w:r>
-        <w:rPr>
-          <w:rFonts w:ascii="微軟正黑體" w:eastAsia="微軟正黑體" w:hAnsi="微軟正黑體" w:cs="Times New Roman" w:hint="eastAsia"/>
-        </w:rPr>
-        <w:t>網格內</w:t>
-      </w:r>
-      <w:proofErr w:type="gramEnd"/>
-      <w:r>
-        <w:rPr>
-          <w:rFonts w:ascii="微軟正黑體" w:eastAsia="微軟正黑體" w:hAnsi="微軟正黑體" w:cs="Times New Roman" w:hint="eastAsia"/>
-        </w:rPr>
-        <w:t>的訊號點總量和密度</w:t>
-      </w:r>
-      <w:r>
-        <w:rPr>
-          <w:rFonts w:ascii="微軟正黑體" w:eastAsia="微軟正黑體" w:hAnsi="微軟正黑體" w:cs="Times New Roman" w:hint="eastAsia"/>
-        </w:rPr>
-        <w:t>，</w:t>
-      </w:r>
-      <w:proofErr w:type="gramStart"/>
-      <w:r>
-        <w:rPr>
-          <w:rFonts w:ascii="微軟正黑體" w:eastAsia="微軟正黑體" w:hAnsi="微軟正黑體" w:cs="Times New Roman" w:hint="eastAsia"/>
-        </w:rPr>
-        <w:t>網格大</w:t>
-      </w:r>
-      <w:proofErr w:type="gramEnd"/>
-      <w:r>
-        <w:rPr>
-          <w:rFonts w:ascii="微軟正黑體" w:eastAsia="微軟正黑體" w:hAnsi="微軟正黑體" w:cs="Times New Roman" w:hint="eastAsia"/>
-        </w:rPr>
-        <w:t>小暫定為</w:t>
-      </w:r>
-      <w:r>
-        <w:rPr>
-          <w:rFonts w:ascii="微軟正黑體" w:eastAsia="微軟正黑體" w:hAnsi="微軟正黑體" w:cs="Times New Roman" w:hint="eastAsia"/>
-        </w:rPr>
-        <w:t>一公里</w:t>
+        <w:t>計算: 網格內的訊號點總量和密度</w:t>
+      </w:r>
+      <w:r>
+        <w:rPr>
+          <w:rFonts w:ascii="微軟正黑體" w:eastAsia="微軟正黑體" w:hAnsi="微軟正黑體" w:cs="Times New Roman" w:hint="eastAsia"/>
+        </w:rPr>
+        <w:t>，網格大小暫定為</w:t>
+      </w:r>
+      <w:r>
+        <w:rPr>
+          <w:rFonts w:ascii="微軟正黑體" w:eastAsia="微軟正黑體" w:hAnsi="微軟正黑體" w:cs="Times New Roman" w:hint="eastAsia"/>
+        </w:rPr>
+        <w:t>二</w:t>
+      </w:r>
+      <w:bookmarkStart w:id="0" w:name="_GoBack"/>
+      <w:bookmarkEnd w:id="0"/>
+      <w:r>
+        <w:rPr>
+          <w:rFonts w:ascii="微軟正黑體" w:eastAsia="微軟正黑體" w:hAnsi="微軟正黑體" w:cs="Times New Roman" w:hint="eastAsia"/>
+        </w:rPr>
+        <w:t>公里</w:t>
       </w:r>
     </w:p>
     <w:p>
@@ -1922,8 +1902,6 @@
               </w:rPr>
               <w:t>8</w:t>
             </w:r>
-            <w:bookmarkStart w:id="0" w:name="_GoBack"/>
-            <w:bookmarkEnd w:id="0"/>
           </w:p>
         </w:tc>
       </w:tr>

</xml_diff>

<commit_message>
edit report word file
</commit_message>
<xml_diff>
--- a/report/模擬巨量即時資料的GIS處理後端Server.docx
+++ b/report/模擬巨量即時資料的GIS處理後端Server.docx
@@ -825,6 +825,160 @@
         </w:rPr>
         <w:t>，以不同顏色區分不同密度。</w:t>
       </w:r>
+      <w:r>
+        <w:rPr>
+          <w:rFonts w:ascii="微軟正黑體" w:eastAsia="微軟正黑體" w:hAnsi="微軟正黑體" w:cs="Times New Roman" w:hint="eastAsia"/>
+        </w:rPr>
+        <w:t>原本考慮兩種方案</w:t>
+      </w:r>
+      <w:r>
+        <w:rPr>
+          <w:rFonts w:ascii="微軟正黑體" w:eastAsia="微軟正黑體" w:hAnsi="微軟正黑體" w:cs="Times New Roman" w:hint="eastAsia"/>
+        </w:rPr>
+        <w:t xml:space="preserve">: </w:t>
+      </w:r>
+    </w:p>
+    <w:p>
+      <w:pPr>
+        <w:pStyle w:val="a3"/>
+        <w:numPr>
+          <w:ilvl w:val="1"/>
+          <w:numId w:val="2"/>
+        </w:numPr>
+        <w:ind w:leftChars="0"/>
+        <w:rPr>
+          <w:rFonts w:ascii="微軟正黑體" w:eastAsia="微軟正黑體" w:hAnsi="微軟正黑體" w:cs="Times New Roman"/>
+        </w:rPr>
+      </w:pPr>
+      <w:proofErr w:type="spellStart"/>
+      <w:r>
+        <w:rPr>
+          <w:rFonts w:ascii="微軟正黑體" w:eastAsia="微軟正黑體" w:hAnsi="微軟正黑體" w:cs="Times New Roman"/>
+        </w:rPr>
+        <w:t>Garfana</w:t>
+      </w:r>
+      <w:proofErr w:type="spellEnd"/>
+    </w:p>
+    <w:p>
+      <w:pPr>
+        <w:pStyle w:val="a3"/>
+        <w:numPr>
+          <w:ilvl w:val="1"/>
+          <w:numId w:val="2"/>
+        </w:numPr>
+        <w:ind w:leftChars="0"/>
+        <w:rPr>
+          <w:rFonts w:ascii="微軟正黑體" w:eastAsia="微軟正黑體" w:hAnsi="微軟正黑體" w:cs="Times New Roman"/>
+        </w:rPr>
+      </w:pPr>
+      <w:proofErr w:type="spellStart"/>
+      <w:r>
+        <w:rPr>
+          <w:rFonts w:ascii="微軟正黑體" w:eastAsia="微軟正黑體" w:hAnsi="微軟正黑體" w:cs="Times New Roman" w:hint="eastAsia"/>
+        </w:rPr>
+        <w:t>P</w:t>
+      </w:r>
+      <w:r>
+        <w:rPr>
+          <w:rFonts w:ascii="微軟正黑體" w:eastAsia="微軟正黑體" w:hAnsi="微軟正黑體" w:cs="Times New Roman"/>
+        </w:rPr>
+        <w:t>lotly</w:t>
+      </w:r>
+      <w:proofErr w:type="spellEnd"/>
+      <w:r>
+        <w:rPr>
+          <w:rFonts w:ascii="微軟正黑體" w:eastAsia="微軟正黑體" w:hAnsi="微軟正黑體" w:cs="Times New Roman"/>
+        </w:rPr>
+        <w:t xml:space="preserve"> + Dash (Python)</w:t>
+      </w:r>
+    </w:p>
+    <w:p>
+      <w:pPr>
+        <w:ind w:left="840"/>
+        <w:rPr>
+          <w:rFonts w:ascii="微軟正黑體" w:eastAsia="微軟正黑體" w:hAnsi="微軟正黑體" w:cs="Times New Roman" w:hint="eastAsia"/>
+        </w:rPr>
+      </w:pPr>
+      <w:r>
+        <w:rPr>
+          <w:rFonts w:ascii="微軟正黑體" w:eastAsia="微軟正黑體" w:hAnsi="微軟正黑體" w:cs="Times New Roman" w:hint="eastAsia"/>
+        </w:rPr>
+        <w:t>最後選定第二種因為免費而且考慮到</w:t>
+      </w:r>
+      <w:proofErr w:type="gramStart"/>
+      <w:r>
+        <w:rPr>
+          <w:rFonts w:ascii="微軟正黑體" w:eastAsia="微軟正黑體" w:hAnsi="微軟正黑體" w:cs="Times New Roman" w:hint="eastAsia"/>
+        </w:rPr>
+        <w:t>可視化</w:t>
+      </w:r>
+      <w:proofErr w:type="gramEnd"/>
+      <w:r>
+        <w:rPr>
+          <w:rFonts w:ascii="微軟正黑體" w:eastAsia="微軟正黑體" w:hAnsi="微軟正黑體" w:cs="Times New Roman" w:hint="eastAsia"/>
+        </w:rPr>
+        <w:t>2維圖像的</w:t>
+      </w:r>
+      <w:proofErr w:type="spellStart"/>
+      <w:r>
+        <w:rPr>
+          <w:rFonts w:ascii="微軟正黑體" w:eastAsia="微軟正黑體" w:hAnsi="微軟正黑體" w:cs="Times New Roman" w:hint="eastAsia"/>
+        </w:rPr>
+        <w:t>r</w:t>
+      </w:r>
+      <w:r>
+        <w:rPr>
+          <w:rFonts w:ascii="微軟正黑體" w:eastAsia="微軟正黑體" w:hAnsi="微軟正黑體" w:cs="Times New Roman"/>
+        </w:rPr>
+        <w:t>ows,cols</w:t>
+      </w:r>
+      <w:proofErr w:type="spellEnd"/>
+      <w:r>
+        <w:rPr>
+          <w:rFonts w:ascii="微軟正黑體" w:eastAsia="微軟正黑體" w:hAnsi="微軟正黑體" w:cs="Times New Roman" w:hint="eastAsia"/>
+        </w:rPr>
+        <w:t>不是太多，p</w:t>
+      </w:r>
+      <w:r>
+        <w:rPr>
+          <w:rFonts w:ascii="微軟正黑體" w:eastAsia="微軟正黑體" w:hAnsi="微軟正黑體" w:cs="Times New Roman"/>
+        </w:rPr>
+        <w:t>ython</w:t>
+      </w:r>
+      <w:r>
+        <w:rPr>
+          <w:rFonts w:ascii="微軟正黑體" w:eastAsia="微軟正黑體" w:hAnsi="微軟正黑體" w:cs="Times New Roman" w:hint="eastAsia"/>
+        </w:rPr>
+        <w:t>處理起來不會太慢。</w:t>
+      </w:r>
+      <w:proofErr w:type="spellStart"/>
+      <w:r>
+        <w:rPr>
+          <w:rFonts w:ascii="微軟正黑體" w:eastAsia="微軟正黑體" w:hAnsi="微軟正黑體" w:cs="Times New Roman"/>
+        </w:rPr>
+        <w:t>Garfana</w:t>
+      </w:r>
+      <w:proofErr w:type="spellEnd"/>
+      <w:r>
+        <w:rPr>
+          <w:rFonts w:ascii="微軟正黑體" w:eastAsia="微軟正黑體" w:hAnsi="微軟正黑體" w:cs="Times New Roman" w:hint="eastAsia"/>
+        </w:rPr>
+        <w:t>免費版有m</w:t>
+      </w:r>
+      <w:r>
+        <w:rPr>
+          <w:rFonts w:ascii="微軟正黑體" w:eastAsia="微軟正黑體" w:hAnsi="微軟正黑體" w:cs="Times New Roman"/>
+        </w:rPr>
+        <w:t>etrics</w:t>
+      </w:r>
+      <w:r>
+        <w:rPr>
+          <w:rFonts w:ascii="微軟正黑體" w:eastAsia="微軟正黑體" w:hAnsi="微軟正黑體" w:cs="Times New Roman" w:hint="eastAsia"/>
+        </w:rPr>
+        <w:t>限制，若資料量過大時可能有影響。</w:t>
+      </w:r>
+      <w:bookmarkStart w:id="0" w:name="_GoBack"/>
+      <w:bookmarkEnd w:id="0"/>
     </w:p>
     <w:p>
       <w:pPr>
@@ -1292,6 +1446,7 @@
               <w:rPr>
                 <w:rFonts w:ascii="微軟正黑體" w:eastAsia="微軟正黑體" w:hAnsi="微軟正黑體" w:cs="Times New Roman" w:hint="eastAsia"/>
               </w:rPr>
+              <w:lastRenderedPageBreak/>
               <w:t>建置簡易網頁</w:t>
             </w:r>
           </w:p>
@@ -1801,7 +1956,6 @@
               <w:rPr>
                 <w:rFonts w:ascii="微軟正黑體" w:eastAsia="微軟正黑體" w:hAnsi="微軟正黑體" w:cs="Times New Roman" w:hint="eastAsia"/>
               </w:rPr>
-              <w:lastRenderedPageBreak/>
               <w:t>G</w:t>
             </w:r>
             <w:r>
@@ -2090,8 +2244,6 @@
               </w:rPr>
               <w:t>17</w:t>
             </w:r>
-            <w:bookmarkStart w:id="0" w:name="_GoBack"/>
-            <w:bookmarkEnd w:id="0"/>
             <w:r>
               <w:rPr>
                 <w:rFonts w:ascii="微軟正黑體" w:eastAsia="微軟正黑體" w:hAnsi="微軟正黑體" w:cs="Times New Roman" w:hint="eastAsia"/>
@@ -2476,7 +2628,7 @@
   <w:abstractNum w:abstractNumId="1" w15:restartNumberingAfterBreak="0">
     <w:nsid w:val="6F875928"/>
     <w:multiLevelType w:val="hybridMultilevel"/>
-    <w:tmpl w:val="34F856BA"/>
+    <w:tmpl w:val="3A0C54C0"/>
     <w:lvl w:ilvl="0" w:tplc="0409000F">
       <w:start w:val="1"/>
       <w:numFmt w:val="decimal"/>
@@ -2486,14 +2638,17 @@
         <w:ind w:left="840" w:hanging="480"/>
       </w:pPr>
     </w:lvl>
-    <w:lvl w:ilvl="1" w:tplc="04090019" w:tentative="1">
+    <w:lvl w:ilvl="1" w:tplc="B06CD630">
       <w:start w:val="1"/>
-      <w:numFmt w:val="ideographTraditional"/>
-      <w:lvlText w:val="%2、"/>
+      <w:numFmt w:val="decimal"/>
+      <w:lvlText w:val="%2."/>
       <w:lvlJc w:val="left"/>
       <w:pPr>
-        <w:ind w:left="1320" w:hanging="480"/>
-      </w:pPr>
+        <w:ind w:left="1200" w:hanging="360"/>
+      </w:pPr>
+      <w:rPr>
+        <w:rFonts w:hint="default"/>
+      </w:rPr>
     </w:lvl>
     <w:lvl w:ilvl="2" w:tplc="0409001B" w:tentative="1">
       <w:start w:val="1"/>

</xml_diff>

<commit_message>
finish signal flow on dashboard, add some svg to dashboard, update README.md
</commit_message>
<xml_diff>
--- a/report/模擬巨量即時資料的GIS處理後端Server.docx
+++ b/report/模擬巨量即時資料的GIS處理後端Server.docx
@@ -896,7 +896,7 @@
       <w:pPr>
         <w:ind w:left="840"/>
         <w:rPr>
-          <w:rFonts w:ascii="微軟正黑體" w:eastAsia="微軟正黑體" w:hAnsi="微軟正黑體" w:cs="Times New Roman" w:hint="eastAsia"/>
+          <w:rFonts w:ascii="微軟正黑體" w:eastAsia="微軟正黑體" w:hAnsi="微軟正黑體" w:cs="Times New Roman"/>
         </w:rPr>
       </w:pPr>
       <w:r>
@@ -977,8 +977,6 @@
         </w:rPr>
         <w:t>限制，若資料量過大時可能有影響。</w:t>
       </w:r>
-      <w:bookmarkStart w:id="0" w:name="_GoBack"/>
-      <w:bookmarkEnd w:id="0"/>
     </w:p>
     <w:p>
       <w:pPr>
@@ -2215,7 +2213,15 @@
               <w:rPr>
                 <w:rFonts w:ascii="微軟正黑體" w:eastAsia="微軟正黑體" w:hAnsi="微軟正黑體" w:cs="Times New Roman" w:hint="eastAsia"/>
               </w:rPr>
-              <w:t>N天</w:t>
+              <w:t>3</w:t>
+            </w:r>
+            <w:bookmarkStart w:id="0" w:name="_GoBack"/>
+            <w:bookmarkEnd w:id="0"/>
+            <w:r>
+              <w:rPr>
+                <w:rFonts w:ascii="微軟正黑體" w:eastAsia="微軟正黑體" w:hAnsi="微軟正黑體" w:cs="Times New Roman" w:hint="eastAsia"/>
+              </w:rPr>
+              <w:t>天</w:t>
             </w:r>
           </w:p>
         </w:tc>
@@ -2264,9 +2270,9 @@
             </w:r>
             <w:r>
               <w:rPr>
-                <w:rFonts w:ascii="微軟正黑體" w:eastAsia="微軟正黑體" w:hAnsi="微軟正黑體" w:cs="Times New Roman"/>
-              </w:rPr>
-              <w:t>x</w:t>
+                <w:rFonts w:ascii="微軟正黑體" w:eastAsia="微軟正黑體" w:hAnsi="微軟正黑體" w:cs="Times New Roman" w:hint="eastAsia"/>
+              </w:rPr>
+              <w:t>20</w:t>
             </w:r>
           </w:p>
         </w:tc>

</xml_diff>

<commit_message>
finish signal flow to dashboard, sometimes will failed unexceptly ,update README.md
</commit_message>
<xml_diff>
--- a/report/模擬巨量即時資料的GIS處理後端Server.docx
+++ b/report/模擬巨量即時資料的GIS處理後端Server.docx
@@ -1540,7 +1540,13 @@
               <w:rPr>
                 <w:rFonts w:ascii="微軟正黑體" w:eastAsia="微軟正黑體" w:hAnsi="微軟正黑體" w:cs="Times New Roman" w:hint="eastAsia"/>
               </w:rPr>
-              <w:t>建置G</w:t>
+              <w:t>整合</w:t>
+            </w:r>
+            <w:r>
+              <w:rPr>
+                <w:rFonts w:ascii="微軟正黑體" w:eastAsia="微軟正黑體" w:hAnsi="微軟正黑體" w:cs="Times New Roman" w:hint="eastAsia"/>
+              </w:rPr>
+              <w:t>G</w:t>
             </w:r>
             <w:r>
               <w:rPr>
@@ -2215,8 +2221,6 @@
               </w:rPr>
               <w:t>3</w:t>
             </w:r>
-            <w:bookmarkStart w:id="0" w:name="_GoBack"/>
-            <w:bookmarkEnd w:id="0"/>
             <w:r>
               <w:rPr>
                 <w:rFonts w:ascii="微軟正黑體" w:eastAsia="微軟正黑體" w:hAnsi="微軟正黑體" w:cs="Times New Roman" w:hint="eastAsia"/>
@@ -2295,7 +2299,13 @@
               <w:rPr>
                 <w:rFonts w:ascii="微軟正黑體" w:eastAsia="微軟正黑體" w:hAnsi="微軟正黑體" w:cs="Times New Roman" w:hint="eastAsia"/>
               </w:rPr>
-              <w:t>建置G</w:t>
+              <w:t>整合</w:t>
+            </w:r>
+            <w:r>
+              <w:rPr>
+                <w:rFonts w:ascii="微軟正黑體" w:eastAsia="微軟正黑體" w:hAnsi="微軟正黑體" w:cs="Times New Roman" w:hint="eastAsia"/>
+              </w:rPr>
+              <w:t>G</w:t>
             </w:r>
             <w:r>
               <w:rPr>
@@ -2322,7 +2332,13 @@
               <w:rPr>
                 <w:rFonts w:ascii="微軟正黑體" w:eastAsia="微軟正黑體" w:hAnsi="微軟正黑體" w:cs="Times New Roman" w:hint="eastAsia"/>
               </w:rPr>
-              <w:t>N天</w:t>
+              <w:t>1</w:t>
+            </w:r>
+            <w:r>
+              <w:rPr>
+                <w:rFonts w:ascii="微軟正黑體" w:eastAsia="微軟正黑體" w:hAnsi="微軟正黑體" w:cs="Times New Roman" w:hint="eastAsia"/>
+              </w:rPr>
+              <w:t>天</w:t>
             </w:r>
           </w:p>
         </w:tc>
@@ -2349,7 +2365,7 @@
               <w:rPr>
                 <w:rFonts w:ascii="微軟正黑體" w:eastAsia="微軟正黑體" w:hAnsi="微軟正黑體" w:cs="Times New Roman"/>
               </w:rPr>
-              <w:t>x</w:t>
+              <w:t>21</w:t>
             </w:r>
             <w:r>
               <w:rPr>
@@ -2373,7 +2389,7 @@
               <w:rPr>
                 <w:rFonts w:ascii="微軟正黑體" w:eastAsia="微軟正黑體" w:hAnsi="微軟正黑體" w:cs="Times New Roman"/>
               </w:rPr>
-              <w:t>x</w:t>
+              <w:t>21</w:t>
             </w:r>
           </w:p>
         </w:tc>
@@ -2417,7 +2433,13 @@
               <w:rPr>
                 <w:rFonts w:ascii="微軟正黑體" w:eastAsia="微軟正黑體" w:hAnsi="微軟正黑體" w:cs="Times New Roman" w:hint="eastAsia"/>
               </w:rPr>
-              <w:t>N天</w:t>
+              <w:t>9</w:t>
+            </w:r>
+            <w:r>
+              <w:rPr>
+                <w:rFonts w:ascii="微軟正黑體" w:eastAsia="微軟正黑體" w:hAnsi="微軟正黑體" w:cs="Times New Roman" w:hint="eastAsia"/>
+              </w:rPr>
+              <w:t>天</w:t>
             </w:r>
           </w:p>
         </w:tc>
@@ -2444,7 +2466,7 @@
               <w:rPr>
                 <w:rFonts w:ascii="微軟正黑體" w:eastAsia="微軟正黑體" w:hAnsi="微軟正黑體" w:cs="Times New Roman"/>
               </w:rPr>
-              <w:t>x</w:t>
+              <w:t>4</w:t>
             </w:r>
             <w:r>
               <w:rPr>
@@ -2468,7 +2490,7 @@
               <w:rPr>
                 <w:rFonts w:ascii="微軟正黑體" w:eastAsia="微軟正黑體" w:hAnsi="微軟正黑體" w:cs="Times New Roman"/>
               </w:rPr>
-              <w:t>x</w:t>
+              <w:t>21</w:t>
             </w:r>
           </w:p>
         </w:tc>
@@ -2482,6 +2504,53 @@
           <w:rFonts w:ascii="微軟正黑體" w:eastAsia="微軟正黑體" w:hAnsi="微軟正黑體" w:cs="Times New Roman"/>
         </w:rPr>
       </w:pPr>
+      <w:r>
+        <w:rPr>
+          <w:rFonts w:ascii="微軟正黑體" w:eastAsia="微軟正黑體" w:hAnsi="微軟正黑體" w:cs="Times New Roman"/>
+          <w:noProof/>
+        </w:rPr>
+        <w:drawing>
+          <wp:inline distT="0" distB="0" distL="0" distR="0">
+            <wp:extent cx="5274310" cy="2359660"/>
+            <wp:effectExtent l="0" t="0" r="2540" b="2540"/>
+            <wp:docPr id="2" name="圖片 2"/>
+            <wp:cNvGraphicFramePr>
+              <a:graphicFrameLocks xmlns:a="http://schemas.openxmlformats.org/drawingml/2006/main" noChangeAspect="1"/>
+            </wp:cNvGraphicFramePr>
+            <a:graphic xmlns:a="http://schemas.openxmlformats.org/drawingml/2006/main">
+              <a:graphicData uri="http://schemas.openxmlformats.org/drawingml/2006/picture">
+                <pic:pic xmlns:pic="http://schemas.openxmlformats.org/drawingml/2006/picture">
+                  <pic:nvPicPr>
+                    <pic:cNvPr id="2" name="2023_04_21_15_14_08_fullscreenshot.png"/>
+                    <pic:cNvPicPr/>
+                  </pic:nvPicPr>
+                  <pic:blipFill>
+                    <a:blip r:embed="rId8" cstate="print">
+                      <a:extLst>
+                        <a:ext uri="{28A0092B-C50C-407E-A947-70E740481C1C}">
+                          <a14:useLocalDpi xmlns:a14="http://schemas.microsoft.com/office/drawing/2010/main" val="0"/>
+                        </a:ext>
+                      </a:extLst>
+                    </a:blip>
+                    <a:stretch>
+                      <a:fillRect/>
+                    </a:stretch>
+                  </pic:blipFill>
+                  <pic:spPr>
+                    <a:xfrm>
+                      <a:off x="0" y="0"/>
+                      <a:ext cx="5274310" cy="2359660"/>
+                    </a:xfrm>
+                    <a:prstGeom prst="rect">
+                      <a:avLst/>
+                    </a:prstGeom>
+                  </pic:spPr>
+                </pic:pic>
+              </a:graphicData>
+            </a:graphic>
+          </wp:inline>
+        </w:drawing>
+      </w:r>
     </w:p>
     <w:p>
       <w:pPr>
@@ -2491,6 +2560,8 @@
           <w:rFonts w:ascii="微軟正黑體" w:eastAsia="微軟正黑體" w:hAnsi="微軟正黑體" w:cs="Times New Roman"/>
         </w:rPr>
       </w:pPr>
+      <w:bookmarkStart w:id="0" w:name="_GoBack"/>
+      <w:bookmarkEnd w:id="0"/>
     </w:p>
     <w:sectPr>
       <w:pgSz w:w="11906" w:h="16838"/>

</xml_diff>